<commit_message>
Packet tracer finalizado, com access lists! e configurações comentadas
</commit_message>
<xml_diff>
--- a/Simulação - Packet Tracer/Configurações_Router.docx
+++ b/Simulação - Packet Tracer/Configurações_Router.docx
@@ -541,9 +541,6 @@
     </w:p>
     <w:p>
       <w:r>
-        <w:rPr>
-          <w:lang w:val="pt-PT"/>
-        </w:rPr>
         <w:t xml:space="preserve">ip </w:t>
       </w:r>
       <w:r>
@@ -586,9 +583,6 @@
     </w:p>
     <w:p>
       <w:r>
-        <w:rPr>
-          <w:lang w:val="pt-PT"/>
-        </w:rPr>
         <w:t xml:space="preserve">ip </w:t>
       </w:r>
       <w:r>
@@ -597,9 +591,6 @@
     </w:p>
     <w:p>
       <w:r>
-        <w:rPr>
-          <w:lang w:val="pt-PT"/>
-        </w:rPr>
         <w:t xml:space="preserve">ip </w:t>
       </w:r>
       <w:r>
@@ -639,9 +630,6 @@
     </w:p>
     <w:p>
       <w:r>
-        <w:rPr>
-          <w:lang w:val="pt-PT"/>
-        </w:rPr>
         <w:lastRenderedPageBreak/>
         <w:t xml:space="preserve">ip </w:t>
       </w:r>
@@ -651,9 +639,6 @@
     </w:p>
     <w:p>
       <w:r>
-        <w:rPr>
-          <w:lang w:val="pt-PT"/>
-        </w:rPr>
         <w:t xml:space="preserve">ip </w:t>
       </w:r>
       <w:r>
@@ -746,9 +731,6 @@
     </w:p>
     <w:p>
       <w:r>
-        <w:rPr>
-          <w:lang w:val="pt-PT"/>
-        </w:rPr>
         <w:t xml:space="preserve">ip </w:t>
       </w:r>
       <w:r>
@@ -757,9 +739,6 @@
     </w:p>
     <w:p>
       <w:r>
-        <w:rPr>
-          <w:lang w:val="pt-PT"/>
-        </w:rPr>
         <w:t xml:space="preserve">ip </w:t>
       </w:r>
       <w:r>
@@ -796,9 +775,6 @@
     </w:p>
     <w:p>
       <w:r>
-        <w:rPr>
-          <w:lang w:val="pt-PT"/>
-        </w:rPr>
         <w:t xml:space="preserve">ip </w:t>
       </w:r>
       <w:r>
@@ -807,9 +783,6 @@
     </w:p>
     <w:p>
       <w:r>
-        <w:rPr>
-          <w:lang w:val="pt-PT"/>
-        </w:rPr>
         <w:t xml:space="preserve">ip </w:t>
       </w:r>
       <w:r>
@@ -855,40 +828,18 @@
       </w:r>
     </w:p>
     <w:p>
-      <w:pPr>
-        <w:rPr>
-          <w:lang w:val="pt-PT"/>
-        </w:rPr>
-      </w:pPr>
-      <w:r>
-        <w:rPr>
-          <w:lang w:val="pt-PT"/>
-        </w:rPr>
+      <w:r>
         <w:t>network 172.20.35.2 255.255.255.192</w:t>
       </w:r>
       <w:r>
-        <w:rPr>
-          <w:lang w:val="pt-PT"/>
-        </w:rPr>
         <w:tab/>
       </w:r>
     </w:p>
     <w:p>
-      <w:pPr>
-        <w:rPr>
-          <w:lang w:val="pt-PT"/>
-        </w:rPr>
-      </w:pPr>
-      <w:r>
-        <w:rPr>
-          <w:lang w:val="pt-PT"/>
-        </w:rPr>
+      <w:r>
         <w:t>default-router 172.20.35.1</w:t>
       </w:r>
       <w:r>
-        <w:rPr>
-          <w:lang w:val="pt-PT"/>
-        </w:rPr>
         <w:tab/>
       </w:r>
     </w:p>
@@ -897,14 +848,8 @@
         <w:pBdr>
           <w:bottom w:val="single" w:sz="6" w:space="1" w:color="auto"/>
         </w:pBdr>
-        <w:rPr>
-          <w:lang w:val="pt-PT"/>
-        </w:rPr>
-      </w:pPr>
-      <w:r>
-        <w:rPr>
-          <w:lang w:val="pt-PT"/>
-        </w:rPr>
+      </w:pPr>
+      <w:r>
         <w:t>option 150 ip 172.20.35.1</w:t>
       </w:r>
     </w:p>
@@ -1007,6 +952,947 @@
       </w:pPr>
       <w:r>
         <w:t>exit</w:t>
+      </w:r>
+    </w:p>
+    <w:p>
+      <w:r>
+        <w:t>int f0/0.10</w:t>
+      </w:r>
+    </w:p>
+    <w:p>
+      <w:r>
+        <w:t>ip access-group 110 in</w:t>
+      </w:r>
+    </w:p>
+    <w:p>
+      <w:pPr>
+        <w:rPr>
+          <w:lang w:val="pt-PT"/>
+        </w:rPr>
+      </w:pPr>
+      <w:r>
+        <w:rPr>
+          <w:lang w:val="pt-PT"/>
+        </w:rPr>
+        <w:t>no access-list 110</w:t>
+      </w:r>
+    </w:p>
+    <w:p>
+      <w:pPr>
+        <w:rPr>
+          <w:lang w:val="pt-PT"/>
+        </w:rPr>
+      </w:pPr>
+      <w:r>
+        <w:rPr>
+          <w:lang w:val="pt-PT"/>
+        </w:rPr>
+        <w:t>access-list 110 remark Permissao de acesso de pcs da vlan gestao para a vlan 10</w:t>
+      </w:r>
+    </w:p>
+    <w:p>
+      <w:r>
+        <w:t>access-list 110 permit icmp 172.20.35.64 0.0.0.63 17</w:t>
+      </w:r>
+      <w:r>
+        <w:t>2.20.35.128 0.0.0.15 echo-reply</w:t>
+      </w:r>
+    </w:p>
+    <w:p>
+      <w:r>
+        <w:t>access-list 11</w:t>
+      </w:r>
+      <w:r>
+        <w:t>0 remark Permissao de ping para o gateway</w:t>
+      </w:r>
+    </w:p>
+    <w:p>
+      <w:r>
+        <w:t>access-list 11</w:t>
+      </w:r>
+      <w:r>
+        <w:t xml:space="preserve">0 permit icmp </w:t>
+      </w:r>
+      <w:r>
+        <w:t>172.20.35.64</w:t>
+      </w:r>
+      <w:r>
+        <w:t xml:space="preserve"> 0.0.0.</w:t>
+      </w:r>
+      <w:r>
+        <w:t>63</w:t>
+      </w:r>
+      <w:r>
+        <w:t xml:space="preserve"> host </w:t>
+      </w:r>
+      <w:r>
+        <w:t>172.20.35.65</w:t>
+      </w:r>
+      <w:r>
+        <w:t xml:space="preserve"> echo</w:t>
+      </w:r>
+    </w:p>
+    <w:p>
+      <w:r>
+        <w:t>access-list 110 remark Permissao do tr</w:t>
+      </w:r>
+      <w:r>
+        <w:t>a</w:t>
+      </w:r>
+      <w:r>
+        <w:t>fego DHCP</w:t>
+      </w:r>
+    </w:p>
+    <w:p>
+      <w:r>
+        <w:t>access-list 1</w:t>
+      </w:r>
+      <w:r>
+        <w:t>10 permit udp any any eq bootps</w:t>
+      </w:r>
+    </w:p>
+    <w:p>
+      <w:pPr>
+        <w:rPr>
+          <w:lang w:val="pt-PT"/>
+        </w:rPr>
+      </w:pPr>
+      <w:r>
+        <w:t>access-list 110 remark Bloquei</w:t>
+      </w:r>
+      <w:r>
+        <w:rPr>
+          <w:lang w:val="pt-PT"/>
+        </w:rPr>
+        <w:t>o do trafego para a rede interna, excepto para a vlan das impressoras</w:t>
+      </w:r>
+    </w:p>
+    <w:p>
+      <w:r>
+        <w:t>access-list 110 permit ip 172.20.35.64 0.0.0.63 172.20.35.224 0.0.0.7</w:t>
+      </w:r>
+    </w:p>
+    <w:p>
+      <w:r>
+        <w:t>access-list 110 den</w:t>
+      </w:r>
+      <w:r>
+        <w:t>y ip any 172.20.35.64 0.0.0.255</w:t>
+      </w:r>
+    </w:p>
+    <w:p>
+      <w:pPr>
+        <w:rPr>
+          <w:lang w:val="pt-PT"/>
+        </w:rPr>
+      </w:pPr>
+      <w:r>
+        <w:rPr>
+          <w:lang w:val="pt-PT"/>
+        </w:rPr>
+        <w:t>access-list 110 remark Permissao do tr</w:t>
+      </w:r>
+      <w:r>
+        <w:rPr>
+          <w:lang w:val="pt-PT"/>
+        </w:rPr>
+        <w:t>a</w:t>
+      </w:r>
+      <w:r>
+        <w:rPr>
+          <w:lang w:val="pt-PT"/>
+        </w:rPr>
+        <w:t>fego para a internet - rede externa</w:t>
+      </w:r>
+    </w:p>
+    <w:p>
+      <w:pPr>
+        <w:pBdr>
+          <w:bottom w:val="single" w:sz="6" w:space="1" w:color="auto"/>
+        </w:pBdr>
+      </w:pPr>
+      <w:r>
+        <w:t>access-list 110 permit ip any any</w:t>
+      </w:r>
+    </w:p>
+    <w:p>
+      <w:r>
+        <w:t>int f0/0.20</w:t>
+      </w:r>
+    </w:p>
+    <w:p>
+      <w:r>
+        <w:t>ip access-group 120 in</w:t>
+      </w:r>
+    </w:p>
+    <w:p>
+      <w:pPr>
+        <w:rPr>
+          <w:lang w:val="pt-PT"/>
+        </w:rPr>
+      </w:pPr>
+      <w:r>
+        <w:rPr>
+          <w:lang w:val="pt-PT"/>
+        </w:rPr>
+        <w:t>no access-list 120</w:t>
+      </w:r>
+    </w:p>
+    <w:p>
+      <w:pPr>
+        <w:rPr>
+          <w:lang w:val="pt-PT"/>
+        </w:rPr>
+      </w:pPr>
+      <w:r>
+        <w:rPr>
+          <w:lang w:val="pt-PT"/>
+        </w:rPr>
+        <w:t>access-list 120 remark Permissao de acesso de pcs da vlan gestao para a vlan 20</w:t>
+      </w:r>
+    </w:p>
+    <w:p>
+      <w:r>
+        <w:t>access-list 120 permit icmp 172.20.35.144 0.0.0.15 172.</w:t>
+      </w:r>
+      <w:r>
+        <w:t>20.35.128 0.0.0.15 echo-reply</w:t>
+      </w:r>
+    </w:p>
+    <w:p>
+      <w:r>
+        <w:t>access-list 120 remark Permissao de ping para o gateway</w:t>
+      </w:r>
+    </w:p>
+    <w:p>
+      <w:r>
+        <w:lastRenderedPageBreak/>
+        <w:t>access-li</w:t>
+      </w:r>
+      <w:r>
+        <w:t>st 120 permit icmp 172.20.35.144</w:t>
+      </w:r>
+      <w:r>
+        <w:t xml:space="preserve"> </w:t>
+      </w:r>
+      <w:r>
+        <w:t>0.0.0.15 host 172.20.35.</w:t>
+      </w:r>
+      <w:r>
+        <w:t>145</w:t>
+      </w:r>
+      <w:r>
+        <w:t xml:space="preserve"> echo</w:t>
+      </w:r>
+    </w:p>
+    <w:p>
+      <w:r>
+        <w:t>access-list 120 remark Permissao do trafego DHCP</w:t>
+      </w:r>
+    </w:p>
+    <w:p>
+      <w:r>
+        <w:t>access-list 1</w:t>
+      </w:r>
+      <w:r>
+        <w:t>20 permit udp any any eq bootps</w:t>
+      </w:r>
+    </w:p>
+    <w:p>
+      <w:pPr>
+        <w:rPr>
+          <w:lang w:val="pt-PT"/>
+        </w:rPr>
+      </w:pPr>
+      <w:r>
+        <w:rPr>
+          <w:lang w:val="pt-PT"/>
+        </w:rPr>
+        <w:t>access-list 120 remark Bloqueio do trafego para a rede interna, excepto para a vlan das impressoras</w:t>
+      </w:r>
+    </w:p>
+    <w:p>
+      <w:r>
+        <w:t>access-list 120 permit ip 172.20.35.144 0.0.0.15 172.20.35.224 0.0.0.7</w:t>
+      </w:r>
+    </w:p>
+    <w:p>
+      <w:r>
+        <w:t>access-list 120 deny</w:t>
+      </w:r>
+      <w:r>
+        <w:t xml:space="preserve"> ip any 172.20.35.144 0.0.0.255</w:t>
+      </w:r>
+    </w:p>
+    <w:p>
+      <w:pPr>
+        <w:rPr>
+          <w:lang w:val="pt-PT"/>
+        </w:rPr>
+      </w:pPr>
+      <w:r>
+        <w:rPr>
+          <w:lang w:val="pt-PT"/>
+        </w:rPr>
+        <w:t>access-list 120 remark Permissao do trafego para a internet - rede externa</w:t>
+      </w:r>
+    </w:p>
+    <w:p>
+      <w:pPr>
+        <w:pBdr>
+          <w:bottom w:val="single" w:sz="6" w:space="1" w:color="auto"/>
+        </w:pBdr>
+      </w:pPr>
+      <w:r>
+        <w:t>access-list 120 permit ip any any</w:t>
+      </w:r>
+    </w:p>
+    <w:p>
+      <w:r>
+        <w:t>int f0/0.30</w:t>
+      </w:r>
+    </w:p>
+    <w:p>
+      <w:r>
+        <w:t>ip access-group 130 in</w:t>
+      </w:r>
+    </w:p>
+    <w:p>
+      <w:pPr>
+        <w:rPr>
+          <w:lang w:val="pt-PT"/>
+        </w:rPr>
+      </w:pPr>
+      <w:r>
+        <w:rPr>
+          <w:lang w:val="pt-PT"/>
+        </w:rPr>
+        <w:t>no access-list 130</w:t>
+      </w:r>
+    </w:p>
+    <w:p>
+      <w:pPr>
+        <w:rPr>
+          <w:lang w:val="pt-PT"/>
+        </w:rPr>
+      </w:pPr>
+      <w:r>
+        <w:rPr>
+          <w:lang w:val="pt-PT"/>
+        </w:rPr>
+        <w:t>access-list 130 remark Permissao de acesso de pcs da vlan gestao para a vlan 30</w:t>
+      </w:r>
+    </w:p>
+    <w:p>
+      <w:r>
+        <w:t>access-list 130 permit icmp 172.20.35.160 0.0.0.15 17</w:t>
+      </w:r>
+      <w:r>
+        <w:t>2.20.35.128 0.0.0.15 echo-reply</w:t>
+      </w:r>
+    </w:p>
+    <w:p>
+      <w:r>
+        <w:t>access-list 130 remark Permissao de ping para o gateway</w:t>
+      </w:r>
+    </w:p>
+    <w:p>
+      <w:r>
+        <w:t>access-list 130 permit icmp 172.20.35.160 0</w:t>
+      </w:r>
+      <w:r>
+        <w:t>.0.0.15 host 172.20.35.161 echo</w:t>
+      </w:r>
+    </w:p>
+    <w:p>
+      <w:r>
+        <w:t>access-list 130 remark Permissao do trafego DHCP</w:t>
+      </w:r>
+    </w:p>
+    <w:p>
+      <w:r>
+        <w:t>access-list 130 permit udp any any</w:t>
+      </w:r>
+      <w:r>
+        <w:t xml:space="preserve"> eq bootps</w:t>
+      </w:r>
+    </w:p>
+    <w:p>
+      <w:pPr>
+        <w:rPr>
+          <w:lang w:val="pt-PT"/>
+        </w:rPr>
+      </w:pPr>
+      <w:r>
+        <w:rPr>
+          <w:lang w:val="pt-PT"/>
+        </w:rPr>
+        <w:t>access-list 130 remark Bloqueio do trafego para a rede interna, excepto para a vlan das impressoras</w:t>
+      </w:r>
+    </w:p>
+    <w:p>
+      <w:r>
+        <w:t>access-list 130 permit ip 172.20.35.160 0.0.0.15 172.20.35.224 0.0.0.7</w:t>
+      </w:r>
+    </w:p>
+    <w:p>
+      <w:r>
+        <w:t>access-list 130 deny</w:t>
+      </w:r>
+      <w:r>
+        <w:t xml:space="preserve"> ip any 172.20.35.160 0.0.0.255</w:t>
+      </w:r>
+    </w:p>
+    <w:p>
+      <w:pPr>
+        <w:rPr>
+          <w:lang w:val="pt-PT"/>
+        </w:rPr>
+      </w:pPr>
+      <w:r>
+        <w:rPr>
+          <w:lang w:val="pt-PT"/>
+        </w:rPr>
+        <w:t>access-list 130 remark Permissao do trafego para a internet - rede externa</w:t>
+      </w:r>
+    </w:p>
+    <w:p>
+      <w:pPr>
+        <w:pBdr>
+          <w:bottom w:val="single" w:sz="6" w:space="1" w:color="auto"/>
+        </w:pBdr>
+      </w:pPr>
+      <w:r>
+        <w:t>access-list 130 permit ip any any</w:t>
+      </w:r>
+    </w:p>
+    <w:p>
+      <w:r>
+        <w:t>int f0/0.40</w:t>
+      </w:r>
+    </w:p>
+    <w:p>
+      <w:r>
+        <w:t>ip access-group 140 in</w:t>
+      </w:r>
+    </w:p>
+    <w:p>
+      <w:pPr>
+        <w:rPr>
+          <w:lang w:val="pt-PT"/>
+        </w:rPr>
+      </w:pPr>
+      <w:r>
+        <w:rPr>
+          <w:lang w:val="pt-PT"/>
+        </w:rPr>
+        <w:t>no access-list 140</w:t>
+      </w:r>
+    </w:p>
+    <w:p>
+      <w:pPr>
+        <w:rPr>
+          <w:lang w:val="pt-PT"/>
+        </w:rPr>
+      </w:pPr>
+      <w:r>
+        <w:rPr>
+          <w:lang w:val="pt-PT"/>
+        </w:rPr>
+        <w:t>access-list 140 remark Permissao de acesso de pcs da vlan gestao para a vlan 40</w:t>
+      </w:r>
+    </w:p>
+    <w:p>
+      <w:r>
+        <w:t>access-list 140 permit icmp 172.20.35.208 0.0.0.7 17</w:t>
+      </w:r>
+      <w:r>
+        <w:t>2.20.35.128 0.0.0.15 echo-reply</w:t>
+      </w:r>
+    </w:p>
+    <w:p>
+      <w:r>
+        <w:t>access-list 140 remark Permissao de ping para o gateway</w:t>
+      </w:r>
+    </w:p>
+    <w:p>
+      <w:r>
+        <w:t>access-list 140 permit icmp 172.20.35.208 0.0.0.7 host 172.20.35.209 echo</w:t>
+      </w:r>
+    </w:p>
+    <w:p>
+      <w:r>
+        <w:t>access-list 140 remark Permissao do trafego DHCP</w:t>
+      </w:r>
+    </w:p>
+    <w:p>
+      <w:r>
+        <w:lastRenderedPageBreak/>
+        <w:t>access-list 1</w:t>
+      </w:r>
+      <w:r>
+        <w:t>40 permit udp any any eq bootps</w:t>
+      </w:r>
+    </w:p>
+    <w:p>
+      <w:pPr>
+        <w:rPr>
+          <w:lang w:val="pt-PT"/>
+        </w:rPr>
+      </w:pPr>
+      <w:r>
+        <w:rPr>
+          <w:lang w:val="pt-PT"/>
+        </w:rPr>
+        <w:t>access-list 140 remark Bloqueio do trafego para a rede interna, excepto para a vlan das impressoras</w:t>
+      </w:r>
+    </w:p>
+    <w:p>
+      <w:r>
+        <w:t>access-list 140 permit ip 172.20.35.208 0.0.0.7 172.20.35.224 0.0.0.7</w:t>
+      </w:r>
+    </w:p>
+    <w:p>
+      <w:r>
+        <w:t>access-list 140 deny ip any 172.20.35.208 0.0</w:t>
+      </w:r>
+      <w:r>
+        <w:t>.0.255</w:t>
+      </w:r>
+    </w:p>
+    <w:p>
+      <w:pPr>
+        <w:rPr>
+          <w:lang w:val="pt-PT"/>
+        </w:rPr>
+      </w:pPr>
+      <w:r>
+        <w:rPr>
+          <w:lang w:val="pt-PT"/>
+        </w:rPr>
+        <w:t>access-list 140 remark Permissao do trafego para a internet - rede externa</w:t>
+      </w:r>
+    </w:p>
+    <w:p>
+      <w:pPr>
+        <w:pBdr>
+          <w:bottom w:val="single" w:sz="6" w:space="1" w:color="auto"/>
+        </w:pBdr>
+      </w:pPr>
+      <w:r>
+        <w:t>access-list 140 permit ip any any</w:t>
+      </w:r>
+    </w:p>
+    <w:p>
+      <w:r>
+        <w:t>int f0/0.50</w:t>
+      </w:r>
+    </w:p>
+    <w:p>
+      <w:r>
+        <w:t>ip access-group 150 in</w:t>
+      </w:r>
+    </w:p>
+    <w:p>
+      <w:pPr>
+        <w:rPr>
+          <w:lang w:val="pt-PT"/>
+        </w:rPr>
+      </w:pPr>
+      <w:r>
+        <w:rPr>
+          <w:lang w:val="pt-PT"/>
+        </w:rPr>
+        <w:t>no access-list 150</w:t>
+      </w:r>
+    </w:p>
+    <w:p>
+      <w:pPr>
+        <w:rPr>
+          <w:lang w:val="pt-PT"/>
+        </w:rPr>
+      </w:pPr>
+      <w:r>
+        <w:rPr>
+          <w:lang w:val="pt-PT"/>
+        </w:rPr>
+        <w:t>access-list 150 remark Permissao de acesso de pcs da vlan gestao para a vlan 40</w:t>
+      </w:r>
+    </w:p>
+    <w:p>
+      <w:r>
+        <w:t>access-list 150 permit icmp 172.20.35.216 0.0.0.7 17</w:t>
+      </w:r>
+      <w:r>
+        <w:t>2.20.35.128 0.0.0.15 echo-reply</w:t>
+      </w:r>
+    </w:p>
+    <w:p>
+      <w:r>
+        <w:t>access-list 150 remark Permissao de ping para o gateway</w:t>
+      </w:r>
+    </w:p>
+    <w:p>
+      <w:r>
+        <w:t xml:space="preserve">access-list 150 permit icmp 172.20.35.216 </w:t>
+      </w:r>
+      <w:r>
+        <w:t>0.0.0.7 host 172.20.35.217 echo</w:t>
+      </w:r>
+    </w:p>
+    <w:p>
+      <w:r>
+        <w:t>access-list 150 remark Permissao do trafego DHCP</w:t>
+      </w:r>
+    </w:p>
+    <w:p>
+      <w:r>
+        <w:t>access-list 1</w:t>
+      </w:r>
+      <w:r>
+        <w:t>50 permit udp any any eq bootps</w:t>
+      </w:r>
+    </w:p>
+    <w:p>
+      <w:pPr>
+        <w:rPr>
+          <w:lang w:val="pt-PT"/>
+        </w:rPr>
+      </w:pPr>
+      <w:r>
+        <w:rPr>
+          <w:lang w:val="pt-PT"/>
+        </w:rPr>
+        <w:t>access-list 150 remark Bloqueio do trafego para a rede interna, excepto para a vlan das impressoras</w:t>
+      </w:r>
+    </w:p>
+    <w:p>
+      <w:r>
+        <w:t>access-list 150 permit ip 172.20.35.216 0.0.0.7 172.20.35.224 0.0.0.7</w:t>
+      </w:r>
+    </w:p>
+    <w:p>
+      <w:r>
+        <w:t>access-list 150 deny</w:t>
+      </w:r>
+      <w:r>
+        <w:t xml:space="preserve"> ip any 172.20.35.216 0.0.0.255</w:t>
+      </w:r>
+    </w:p>
+    <w:p>
+      <w:pPr>
+        <w:rPr>
+          <w:lang w:val="pt-PT"/>
+        </w:rPr>
+      </w:pPr>
+      <w:r>
+        <w:rPr>
+          <w:lang w:val="pt-PT"/>
+        </w:rPr>
+        <w:t>access-list 150 remark Permissao do trafego para a internet - rede externa</w:t>
+      </w:r>
+    </w:p>
+    <w:p>
+      <w:pPr>
+        <w:pBdr>
+          <w:bottom w:val="single" w:sz="6" w:space="1" w:color="auto"/>
+        </w:pBdr>
+      </w:pPr>
+      <w:r>
+        <w:t>access-list 150 permit ip any any</w:t>
+      </w:r>
+    </w:p>
+    <w:p>
+      <w:r>
+        <w:t>int f0/0.60</w:t>
+      </w:r>
+    </w:p>
+    <w:p>
+      <w:r>
+        <w:t>ip access-group 160 in</w:t>
+      </w:r>
+    </w:p>
+    <w:p>
+      <w:pPr>
+        <w:rPr>
+          <w:lang w:val="pt-PT"/>
+        </w:rPr>
+      </w:pPr>
+      <w:r>
+        <w:rPr>
+          <w:lang w:val="pt-PT"/>
+        </w:rPr>
+        <w:t>no access-list 160</w:t>
+      </w:r>
+    </w:p>
+    <w:p>
+      <w:pPr>
+        <w:rPr>
+          <w:lang w:val="pt-PT"/>
+        </w:rPr>
+      </w:pPr>
+      <w:r>
+        <w:rPr>
+          <w:lang w:val="pt-PT"/>
+        </w:rPr>
+        <w:t>access-list 160 remark Permissao de acesso de pcs da vlan gestao para a vlan 40</w:t>
+      </w:r>
+    </w:p>
+    <w:p>
+      <w:r>
+        <w:t>access-list 160 permit icmp 172.20.35.176 0.0.0.15 17</w:t>
+      </w:r>
+      <w:r>
+        <w:t>2.20.35.128 0.0.0.15 echo-reply</w:t>
+      </w:r>
+    </w:p>
+    <w:p>
+      <w:r>
+        <w:t>access-list 160 remark Permissao de ping para o gateway</w:t>
+      </w:r>
+    </w:p>
+    <w:p>
+      <w:r>
+        <w:t>access-list 160 permit icmp 172.20.35.176 0.0.0.15 host 172.20.35.</w:t>
+      </w:r>
+      <w:r>
+        <w:t>177 echo</w:t>
+      </w:r>
+    </w:p>
+    <w:p>
+      <w:r>
+        <w:t>access-list 160 remark Permissao do trafego DHCP</w:t>
+      </w:r>
+    </w:p>
+    <w:p>
+      <w:r>
+        <w:t>access-list 160 permit udp any any eq bootps</w:t>
+      </w:r>
+    </w:p>
+    <w:p>
+      <w:pPr>
+        <w:rPr>
+          <w:lang w:val="pt-PT"/>
+        </w:rPr>
+      </w:pPr>
+      <w:r>
+        <w:rPr>
+          <w:lang w:val="pt-PT"/>
+        </w:rPr>
+        <w:lastRenderedPageBreak/>
+        <w:t>access-list 160 remark Bloqueio do trafego para a rede interna, excepto para a vlan das impressoras</w:t>
+      </w:r>
+    </w:p>
+    <w:p>
+      <w:r>
+        <w:t>access-list 160 permit ip 172.20.35.176 0.0.0.15 172.20.35.224 0.0.0.7</w:t>
+      </w:r>
+    </w:p>
+    <w:p>
+      <w:r>
+        <w:t>access-list 160 deny</w:t>
+      </w:r>
+      <w:r>
+        <w:t xml:space="preserve"> ip any 172.20.35.176 0.0.0.255</w:t>
+      </w:r>
+    </w:p>
+    <w:p>
+      <w:pPr>
+        <w:rPr>
+          <w:lang w:val="pt-PT"/>
+        </w:rPr>
+      </w:pPr>
+      <w:r>
+        <w:rPr>
+          <w:lang w:val="pt-PT"/>
+        </w:rPr>
+        <w:t>access-list 160 remark Permissao do trafego para a internet - rede externa</w:t>
+      </w:r>
+    </w:p>
+    <w:p>
+      <w:pPr>
+        <w:pBdr>
+          <w:bottom w:val="single" w:sz="6" w:space="1" w:color="auto"/>
+        </w:pBdr>
+      </w:pPr>
+      <w:r>
+        <w:t>access-list 160 permit ip any any</w:t>
+      </w:r>
+    </w:p>
+    <w:p>
+      <w:r>
+        <w:t>int f0/0.70</w:t>
+      </w:r>
+    </w:p>
+    <w:p>
+      <w:r>
+        <w:t>ip access-group 170 in</w:t>
+      </w:r>
+    </w:p>
+    <w:p>
+      <w:pPr>
+        <w:rPr>
+          <w:lang w:val="pt-PT"/>
+        </w:rPr>
+      </w:pPr>
+      <w:r>
+        <w:rPr>
+          <w:lang w:val="pt-PT"/>
+        </w:rPr>
+        <w:t>no access-list 170</w:t>
+      </w:r>
+    </w:p>
+    <w:p>
+      <w:pPr>
+        <w:rPr>
+          <w:lang w:val="pt-PT"/>
+        </w:rPr>
+      </w:pPr>
+      <w:r>
+        <w:rPr>
+          <w:lang w:val="pt-PT"/>
+        </w:rPr>
+        <w:t>access-list 170 remark Permissao de acesso de pcs da vlan gestao para a vlan 40</w:t>
+      </w:r>
+    </w:p>
+    <w:p>
+      <w:r>
+        <w:t>access-list 170 permit icmp 172.20.35.192 0.0.0.15 17</w:t>
+      </w:r>
+      <w:r>
+        <w:t>2.20.35.128 0.0.0.15 echo-reply</w:t>
+      </w:r>
+    </w:p>
+    <w:p>
+      <w:r>
+        <w:t>access-list 170 remark Permissao de ping para o gateway</w:t>
+      </w:r>
+    </w:p>
+    <w:p>
+      <w:r>
+        <w:t>access-list 170 permit icmp 172.20.35.192 0</w:t>
+      </w:r>
+      <w:r>
+        <w:t>.0.0.15 host 172.20.35.193 echo</w:t>
+      </w:r>
+    </w:p>
+    <w:p>
+      <w:r>
+        <w:t>access-list 170 remark Permissao do trafego DHCP</w:t>
+      </w:r>
+    </w:p>
+    <w:p>
+      <w:r>
+        <w:t>access-list 1</w:t>
+      </w:r>
+      <w:r>
+        <w:t>70 permit udp any any eq bootps</w:t>
+      </w:r>
+    </w:p>
+    <w:p>
+      <w:pPr>
+        <w:rPr>
+          <w:lang w:val="pt-PT"/>
+        </w:rPr>
+      </w:pPr>
+      <w:r>
+        <w:rPr>
+          <w:lang w:val="pt-PT"/>
+        </w:rPr>
+        <w:t>access-list 170 remark Bloqueio do trafego para a rede interna, excepto para a vlan das impressoras</w:t>
+      </w:r>
+    </w:p>
+    <w:p>
+      <w:r>
+        <w:t>access-list 170 permit ip 172.20.35.192 0.0.0.15 172.20.35.224 0.0.0.7</w:t>
+      </w:r>
+    </w:p>
+    <w:p>
+      <w:r>
+        <w:t>access-list 170 deny</w:t>
+      </w:r>
+      <w:r>
+        <w:t xml:space="preserve"> ip any 172.20.35.192 0.0.0.255</w:t>
+      </w:r>
+    </w:p>
+    <w:p>
+      <w:pPr>
+        <w:rPr>
+          <w:lang w:val="pt-PT"/>
+        </w:rPr>
+      </w:pPr>
+      <w:r>
+        <w:rPr>
+          <w:lang w:val="pt-PT"/>
+        </w:rPr>
+        <w:t>access-list 170 remark Permissao do trafego para a internet - rede externa</w:t>
+      </w:r>
+    </w:p>
+    <w:p>
+      <w:pPr>
+        <w:pBdr>
+          <w:bottom w:val="single" w:sz="6" w:space="1" w:color="auto"/>
+        </w:pBdr>
+      </w:pPr>
+      <w:r>
+        <w:t>a</w:t>
+      </w:r>
+      <w:r>
+        <w:t>ccess-list 170 permit ip any any</w:t>
+      </w:r>
+    </w:p>
+    <w:p>
+      <w:r>
+        <w:t>int f0/0.80</w:t>
+      </w:r>
+    </w:p>
+    <w:p>
+      <w:r>
+        <w:t>ip access-group 180 in</w:t>
+      </w:r>
+    </w:p>
+    <w:p>
+      <w:r>
+        <w:t>no acces</w:t>
+      </w:r>
+      <w:r>
+        <w:t>s-list 180</w:t>
+      </w:r>
+    </w:p>
+    <w:p>
+      <w:r>
+        <w:t>access-list 180 remark Permissao de ping para o gateway</w:t>
+      </w:r>
+    </w:p>
+    <w:p>
+      <w:r>
+        <w:t xml:space="preserve">access-list 180 permit icmp 172.20.35.224 </w:t>
+      </w:r>
+      <w:r>
+        <w:t>0.0.0.7 host 172.20.35.225 echo</w:t>
+      </w:r>
+    </w:p>
+    <w:p>
+      <w:pPr>
+        <w:rPr>
+          <w:lang w:val="pt-PT"/>
+        </w:rPr>
+      </w:pPr>
+      <w:r>
+        <w:rPr>
+          <w:lang w:val="pt-PT"/>
+        </w:rPr>
+        <w:t>access-list 180 remark Permite o trafego para a rede interna</w:t>
+      </w:r>
+    </w:p>
+    <w:p>
+      <w:pPr>
+        <w:pBdr>
+          <w:bottom w:val="single" w:sz="6" w:space="1" w:color="auto"/>
+        </w:pBdr>
+      </w:pPr>
+      <w:r>
+        <w:t>access-list 180 permit icmp any 172.20.35.224 0.0.0.255 echo-reply</w:t>
       </w:r>
     </w:p>
     <w:p>

</xml_diff>